<commit_message>
just a small correction
</commit_message>
<xml_diff>
--- a/Protokolle/1-Treffen/2017_12_18-Protokoll_1.docx
+++ b/Protokolle/1-Treffen/2017_12_18-Protokoll_1.docx
@@ -8,6 +8,8 @@
           <w:b/>
         </w:rPr>
       </w:pPr>
+      <w:bookmarkStart w:id="0" w:name="_GoBack"/>
+      <w:bookmarkEnd w:id="0"/>
       <w:r>
         <w:rPr>
           <w:b/>
@@ -630,8 +632,6 @@
       <w:r>
         <w:t>q</w:t>
       </w:r>
-      <w:bookmarkStart w:id="0" w:name="_GoBack"/>
-      <w:bookmarkEnd w:id="0"/>
       <w:r>
         <w:t xml:space="preserve"> bei Phantom appliziert,</w:t>
       </w:r>
@@ -1001,7 +1001,7 @@
         <w:noProof/>
         <w:sz w:val="18"/>
       </w:rPr>
-      <w:t>18.12.2017</w:t>
+      <w:t>19.12.2017</w:t>
     </w:r>
     <w:r>
       <w:rPr>
@@ -3705,7 +3705,7 @@
 </file>
 
 <file path=customXml/itemProps1.xml><?xml version="1.0" encoding="utf-8"?>
-<ds:datastoreItem xmlns:ds="http://schemas.openxmlformats.org/officeDocument/2006/customXml" ds:itemID="{8C009CFF-568E-410A-A94A-1289D87E9D0E}">
+<ds:datastoreItem xmlns:ds="http://schemas.openxmlformats.org/officeDocument/2006/customXml" ds:itemID="{1E3CCC56-52A6-40FF-AF8C-4FFD15DC79E2}">
   <ds:schemaRefs>
     <ds:schemaRef ds:uri="http://schemas.openxmlformats.org/officeDocument/2006/bibliography"/>
   </ds:schemaRefs>

</xml_diff>